<commit_message>
1st version of paper
</commit_message>
<xml_diff>
--- a/paper/appendix A interview question.docx
+++ b/paper/appendix A interview question.docx
@@ -6,11 +6,13 @@
       <w:r>
         <w:t>Appendix A Interview Questions</w:t>
       </w:r>
+      <w:bookmarkStart w:id="0" w:name="_GoBack"/>
+      <w:bookmarkEnd w:id="0"/>
     </w:p>
     <w:p/>
     <w:p>
       <w:r>
-        <w:t>Questions used to conduct User Requirement Capturing interviews.</w:t>
+        <w:t>Questions used to conduct User Requirement interviews.</w:t>
       </w:r>
     </w:p>
     <w:p/>
@@ -144,8 +146,6 @@
       <w:r>
         <w:t>What specific features do you desire in an EFL education software?</w:t>
       </w:r>
-      <w:bookmarkStart w:id="0" w:name="_GoBack"/>
-      <w:bookmarkEnd w:id="0"/>
     </w:p>
     <w:p/>
     <w:sectPr>
@@ -726,6 +726,7 @@
   <w:style w:type="character" w:default="1" w:styleId="a0">
     <w:name w:val="Default Paragraph Font"/>
     <w:uiPriority w:val="1"/>
+    <w:semiHidden/>
     <w:unhideWhenUsed/>
   </w:style>
   <w:style w:type="table" w:default="1" w:styleId="a1">

</xml_diff>